<commit_message>
Revised - migrated to mobile app
</commit_message>
<xml_diff>
--- a/Docs/outline.docx
+++ b/Docs/outline.docx
@@ -2414,7 +2414,7 @@
         <w:rPr>
           <w:rFonts w:cs="Arial"/>
         </w:rPr>
-        <w:t>To a have a full understanding of this paper, the following are the prominent terms used as presented in this study. T</w:t>
+        <w:t>To have a full understanding of this paper, the following are the prominent terms used as presented in this study. T</w:t>
       </w:r>
       <w:r>
         <w:rPr>
@@ -2828,15 +2828,7 @@
           <w:b/>
           <w:bCs/>
         </w:rPr>
-        <w:t>O</w:t>
-      </w:r>
-      <w:r>
-        <w:rPr>
-          <w:rFonts w:cs="Arial"/>
-          <w:b/>
-          <w:bCs/>
-        </w:rPr>
-        <w:t>nychophagia</w:t>
+        <w:t>Onychophagia</w:t>
       </w:r>
       <w:r>
         <w:rPr>

</xml_diff>